<commit_message>
Updated Q2 with images
</commit_message>
<xml_diff>
--- a/Q2.docx
+++ b/Q2.docx
@@ -89,23 +89,7 @@
           <w:sz w:val="20"/>
           <w:szCs w:val="20"/>
         </w:rPr>
-        <w:t xml:space="preserve">The business has realized that the PowerShell scripts are growing over </w:t>
-      </w:r>
-      <w:proofErr w:type="gramStart"/>
-      <w:r>
-        <w:rPr>
-          <w:sz w:val="20"/>
-          <w:szCs w:val="20"/>
-        </w:rPr>
-        <w:t>period of time</w:t>
-      </w:r>
-      <w:proofErr w:type="gramEnd"/>
-      <w:r>
-        <w:rPr>
-          <w:sz w:val="20"/>
-          <w:szCs w:val="20"/>
-        </w:rPr>
-        <w:t xml:space="preserve"> and difficult to handover when new admin onboards in the IT. </w:t>
+        <w:t xml:space="preserve">The business has realized that the PowerShell scripts are growing over period of time and difficult to handover when new admin onboards in the IT. </w:t>
       </w:r>
     </w:p>
     <w:p>
@@ -137,48 +121,7 @@
           <w:sz w:val="20"/>
           <w:szCs w:val="20"/>
         </w:rPr>
-        <w:t xml:space="preserve">All the passwords are stored in </w:t>
-      </w:r>
-      <w:proofErr w:type="gramStart"/>
-      <w:r>
-        <w:rPr>
-          <w:sz w:val="20"/>
-          <w:szCs w:val="20"/>
-        </w:rPr>
-        <w:t>a</w:t>
-      </w:r>
-      <w:proofErr w:type="gramEnd"/>
-      <w:r>
-        <w:rPr>
-          <w:sz w:val="20"/>
-          <w:szCs w:val="20"/>
-        </w:rPr>
-        <w:t xml:space="preserve"> Azure Service known as key Vault. The deployments needs to be automated using Azure DevOps using </w:t>
-      </w:r>
-      <w:proofErr w:type="spellStart"/>
-      <w:proofErr w:type="gramStart"/>
-      <w:r>
-        <w:rPr>
-          <w:sz w:val="20"/>
-          <w:szCs w:val="20"/>
-        </w:rPr>
-        <w:t>IaC</w:t>
-      </w:r>
-      <w:proofErr w:type="spellEnd"/>
-      <w:r>
-        <w:rPr>
-          <w:sz w:val="20"/>
-          <w:szCs w:val="20"/>
-        </w:rPr>
-        <w:t>(</w:t>
-      </w:r>
-      <w:proofErr w:type="gramEnd"/>
-      <w:r>
-        <w:rPr>
-          <w:sz w:val="20"/>
-          <w:szCs w:val="20"/>
-        </w:rPr>
-        <w:t xml:space="preserve">Infrastructure as Code). </w:t>
+        <w:t xml:space="preserve">All the passwords are stored in a Azure Service known as key Vault. The deployments needs to be automated using Azure DevOps using IaC(Infrastructure as Code). </w:t>
       </w:r>
     </w:p>
     <w:p>
@@ -385,23 +328,7 @@
           <w:sz w:val="22"/>
           <w:szCs w:val="22"/>
         </w:rPr>
-        <w:t xml:space="preserve">Terraform template files mentioned below </w:t>
-      </w:r>
-      <w:proofErr w:type="gramStart"/>
-      <w:r>
-        <w:rPr>
-          <w:sz w:val="22"/>
-          <w:szCs w:val="22"/>
-        </w:rPr>
-        <w:t>have to</w:t>
-      </w:r>
-      <w:proofErr w:type="gramEnd"/>
-      <w:r>
-        <w:rPr>
-          <w:sz w:val="22"/>
-          <w:szCs w:val="22"/>
-        </w:rPr>
-        <w:t xml:space="preserve"> be created</w:t>
+        <w:t>Terraform template files mentioned below have to be created</w:t>
       </w:r>
     </w:p>
     <w:p>
@@ -421,14 +348,7 @@
           <w:sz w:val="22"/>
           <w:szCs w:val="22"/>
         </w:rPr>
-        <w:t xml:space="preserve">providers.tf – This will be used to authenticate and </w:t>
-      </w:r>
-      <w:r>
-        <w:rPr>
-          <w:sz w:val="22"/>
-          <w:szCs w:val="22"/>
-        </w:rPr>
-        <w:t>configure infrastructure in </w:t>
+        <w:t>providers.tf – This will be used to authenticate and configure infrastructure in </w:t>
       </w:r>
       <w:hyperlink r:id="rId5" w:tgtFrame="_blank" w:history="1">
         <w:r>
@@ -559,83 +479,54 @@
           <w:szCs w:val="22"/>
         </w:rPr>
       </w:pPr>
-      <w:proofErr w:type="spellStart"/>
-      <w:r>
-        <w:rPr>
-          <w:sz w:val="22"/>
-          <w:szCs w:val="22"/>
-        </w:rPr>
-        <w:t>Yaml</w:t>
-      </w:r>
-      <w:proofErr w:type="spellEnd"/>
-      <w:r>
-        <w:rPr>
-          <w:sz w:val="22"/>
-          <w:szCs w:val="22"/>
-        </w:rPr>
-        <w:t xml:space="preserve"> based azure devops pipeline that will triggered to apply and destroy resources on Azure cloud</w:t>
-      </w:r>
-    </w:p>
-    <w:p>
-      <w:pPr>
-        <w:pStyle w:val="Default"/>
-        <w:rPr>
-          <w:b/>
-          <w:bCs/>
-          <w:sz w:val="20"/>
-          <w:szCs w:val="20"/>
-        </w:rPr>
-      </w:pPr>
-    </w:p>
-    <w:p>
-      <w:pPr>
-        <w:pStyle w:val="Default"/>
-        <w:rPr>
-          <w:b/>
-          <w:bCs/>
-          <w:sz w:val="20"/>
-          <w:szCs w:val="20"/>
-        </w:rPr>
-      </w:pPr>
-    </w:p>
-    <w:p>
-      <w:pPr>
-        <w:pStyle w:val="Default"/>
-        <w:rPr>
-          <w:b/>
-          <w:bCs/>
-          <w:sz w:val="22"/>
-          <w:szCs w:val="22"/>
-        </w:rPr>
-      </w:pPr>
-      <w:r>
-        <w:rPr>
-          <w:b/>
-          <w:bCs/>
-          <w:sz w:val="22"/>
-          <w:szCs w:val="22"/>
-        </w:rPr>
-        <w:t xml:space="preserve">2) List the tools you </w:t>
-      </w:r>
-      <w:proofErr w:type="gramStart"/>
-      <w:r>
-        <w:rPr>
-          <w:b/>
-          <w:bCs/>
-          <w:sz w:val="22"/>
-          <w:szCs w:val="22"/>
-        </w:rPr>
-        <w:t>will to</w:t>
-      </w:r>
-      <w:proofErr w:type="gramEnd"/>
-      <w:r>
-        <w:rPr>
-          <w:b/>
-          <w:bCs/>
-          <w:sz w:val="22"/>
-          <w:szCs w:val="22"/>
-        </w:rPr>
-        <w:t xml:space="preserve"> create and store the Terraform templates. </w:t>
+      <w:r>
+        <w:rPr>
+          <w:sz w:val="22"/>
+          <w:szCs w:val="22"/>
+        </w:rPr>
+        <w:t>Yaml based azure devops pipeline that will triggered to apply and destroy resources on Azure cloud</w:t>
+      </w:r>
+    </w:p>
+    <w:p>
+      <w:pPr>
+        <w:pStyle w:val="Default"/>
+        <w:rPr>
+          <w:b/>
+          <w:bCs/>
+          <w:sz w:val="20"/>
+          <w:szCs w:val="20"/>
+        </w:rPr>
+      </w:pPr>
+    </w:p>
+    <w:p>
+      <w:pPr>
+        <w:pStyle w:val="Default"/>
+        <w:rPr>
+          <w:b/>
+          <w:bCs/>
+          <w:sz w:val="20"/>
+          <w:szCs w:val="20"/>
+        </w:rPr>
+      </w:pPr>
+    </w:p>
+    <w:p>
+      <w:pPr>
+        <w:pStyle w:val="Default"/>
+        <w:rPr>
+          <w:b/>
+          <w:bCs/>
+          <w:sz w:val="22"/>
+          <w:szCs w:val="22"/>
+        </w:rPr>
+      </w:pPr>
+      <w:r>
+        <w:rPr>
+          <w:b/>
+          <w:bCs/>
+          <w:sz w:val="22"/>
+          <w:szCs w:val="22"/>
+        </w:rPr>
+        <w:t xml:space="preserve">2) List the tools you will to create and store the Terraform templates. </w:t>
       </w:r>
     </w:p>
     <w:p>
@@ -808,23 +699,7 @@
           <w:sz w:val="22"/>
           <w:szCs w:val="22"/>
         </w:rPr>
-        <w:t xml:space="preserve">Create </w:t>
-      </w:r>
-      <w:proofErr w:type="gramStart"/>
-      <w:r>
-        <w:rPr>
-          <w:sz w:val="22"/>
-          <w:szCs w:val="22"/>
-        </w:rPr>
-        <w:t>a</w:t>
-      </w:r>
-      <w:proofErr w:type="gramEnd"/>
-      <w:r>
-        <w:rPr>
-          <w:sz w:val="22"/>
-          <w:szCs w:val="22"/>
-        </w:rPr>
-        <w:t xml:space="preserve"> Azure service connection using the service principal by filling all the details below.</w:t>
+        <w:t>Create a Azure service connection using the service principal by filling all the details below.</w:t>
       </w:r>
     </w:p>
     <w:p>
@@ -917,23 +792,7 @@
           <w:sz w:val="22"/>
           <w:szCs w:val="22"/>
         </w:rPr>
-        <w:t xml:space="preserve">Create </w:t>
-      </w:r>
-      <w:proofErr w:type="gramStart"/>
-      <w:r>
-        <w:rPr>
-          <w:sz w:val="22"/>
-          <w:szCs w:val="22"/>
-        </w:rPr>
-        <w:t>a</w:t>
-      </w:r>
-      <w:proofErr w:type="gramEnd"/>
-      <w:r>
-        <w:rPr>
-          <w:sz w:val="22"/>
-          <w:szCs w:val="22"/>
-        </w:rPr>
-        <w:t xml:space="preserve"> Azure storage account for Terraform remote state backend.</w:t>
+        <w:t>Create a Azure storage account for Terraform remote state backend.</w:t>
       </w:r>
     </w:p>
     <w:p>
@@ -966,7 +825,6 @@
         </w:rPr>
         <w:t>RESOURCE_GROUP_NAME=</w:t>
       </w:r>
-      <w:proofErr w:type="spellStart"/>
       <w:r>
         <w:rPr>
           <w:rFonts w:ascii="Courier New" w:eastAsia="Times New Roman" w:hAnsi="Courier New" w:cs="Courier New"/>
@@ -974,9 +832,8 @@
           <w:sz w:val="20"/>
           <w:szCs w:val="20"/>
         </w:rPr>
-        <w:t>rg</w:t>
-      </w:r>
-      <w:proofErr w:type="spellEnd"/>
+        <w:t>rg-</w:t>
+      </w:r>
       <w:r>
         <w:rPr>
           <w:rFonts w:ascii="Courier New" w:eastAsia="Times New Roman" w:hAnsi="Courier New" w:cs="Courier New"/>
@@ -984,8 +841,19 @@
           <w:sz w:val="20"/>
           <w:szCs w:val="20"/>
         </w:rPr>
-        <w:t>-</w:t>
-      </w:r>
+        <w:t>terraform</w:t>
+      </w:r>
+    </w:p>
+    <w:p>
+      <w:pPr>
+        <w:spacing w:after="0" w:line="240" w:lineRule="auto"/>
+        <w:rPr>
+          <w:rFonts w:ascii="Consolas" w:eastAsia="Times New Roman" w:hAnsi="Consolas" w:cs="Times New Roman"/>
+          <w:color w:val="545454"/>
+          <w:sz w:val="24"/>
+          <w:szCs w:val="24"/>
+        </w:rPr>
+      </w:pPr>
       <w:r>
         <w:rPr>
           <w:rFonts w:ascii="Courier New" w:eastAsia="Times New Roman" w:hAnsi="Courier New" w:cs="Courier New"/>
@@ -993,7 +861,7 @@
           <w:sz w:val="20"/>
           <w:szCs w:val="20"/>
         </w:rPr>
-        <w:t>terraform</w:t>
+        <w:t>STORAGE_ACCOUNT_NAME=tfstate$RANDOM</w:t>
       </w:r>
     </w:p>
     <w:p>
@@ -1013,9 +881,8 @@
           <w:sz w:val="20"/>
           <w:szCs w:val="20"/>
         </w:rPr>
-        <w:t>STORAGE_ACCOUNT_NAME=</w:t>
-      </w:r>
-      <w:proofErr w:type="spellStart"/>
+        <w:t>CONTAINER_NAME=</w:t>
+      </w:r>
       <w:r>
         <w:rPr>
           <w:rFonts w:ascii="Courier New" w:eastAsia="Times New Roman" w:hAnsi="Courier New" w:cs="Courier New"/>
@@ -1023,9 +890,8 @@
           <w:sz w:val="20"/>
           <w:szCs w:val="20"/>
         </w:rPr>
-        <w:t>tfstate$RANDOM</w:t>
-      </w:r>
-      <w:proofErr w:type="spellEnd"/>
+        <w:t>dev</w:t>
+      </w:r>
     </w:p>
     <w:p>
       <w:pPr>
@@ -1039,13 +905,44 @@
       </w:pPr>
       <w:r>
         <w:rPr>
+          <w:rFonts w:ascii="Consolas" w:eastAsia="Times New Roman" w:hAnsi="Consolas" w:cs="Times New Roman"/>
+          <w:color w:val="545454"/>
+          <w:sz w:val="24"/>
+          <w:szCs w:val="24"/>
+        </w:rPr>
+        <w:t> </w:t>
+      </w:r>
+    </w:p>
+    <w:p>
+      <w:pPr>
+        <w:spacing w:after="0" w:line="240" w:lineRule="auto"/>
+        <w:rPr>
+          <w:rFonts w:ascii="Consolas" w:eastAsia="Times New Roman" w:hAnsi="Consolas" w:cs="Times New Roman"/>
+          <w:color w:val="545454"/>
+          <w:sz w:val="24"/>
+          <w:szCs w:val="24"/>
+        </w:rPr>
+      </w:pPr>
+      <w:r>
+        <w:rPr>
           <w:rFonts w:ascii="Courier New" w:eastAsia="Times New Roman" w:hAnsi="Courier New" w:cs="Courier New"/>
           <w:color w:val="545454"/>
           <w:sz w:val="20"/>
           <w:szCs w:val="20"/>
         </w:rPr>
-        <w:t>CONTAINER_NAME=</w:t>
-      </w:r>
+        <w:t># Create resource group</w:t>
+      </w:r>
+    </w:p>
+    <w:p>
+      <w:pPr>
+        <w:spacing w:after="0" w:line="240" w:lineRule="auto"/>
+        <w:rPr>
+          <w:rFonts w:ascii="Consolas" w:eastAsia="Times New Roman" w:hAnsi="Consolas" w:cs="Times New Roman"/>
+          <w:color w:val="545454"/>
+          <w:sz w:val="24"/>
+          <w:szCs w:val="24"/>
+        </w:rPr>
+      </w:pPr>
       <w:r>
         <w:rPr>
           <w:rFonts w:ascii="Courier New" w:eastAsia="Times New Roman" w:hAnsi="Courier New" w:cs="Courier New"/>
@@ -1053,7 +950,7 @@
           <w:sz w:val="20"/>
           <w:szCs w:val="20"/>
         </w:rPr>
-        <w:t>dev</w:t>
+        <w:t>az group create --name $RESOURCE_GROUP_NAME--location westeurope</w:t>
       </w:r>
     </w:p>
     <w:p>
@@ -1093,7 +990,7 @@
           <w:sz w:val="20"/>
           <w:szCs w:val="20"/>
         </w:rPr>
-        <w:t># Create resource group</w:t>
+        <w:t># Create storage account</w:t>
       </w:r>
     </w:p>
     <w:p>
@@ -1106,7 +1003,6 @@
           <w:szCs w:val="24"/>
         </w:rPr>
       </w:pPr>
-      <w:proofErr w:type="spellStart"/>
       <w:r>
         <w:rPr>
           <w:rFonts w:ascii="Courier New" w:eastAsia="Times New Roman" w:hAnsi="Courier New" w:cs="Courier New"/>
@@ -1114,9 +1010,39 @@
           <w:sz w:val="20"/>
           <w:szCs w:val="20"/>
         </w:rPr>
-        <w:t>az</w:t>
-      </w:r>
-      <w:proofErr w:type="spellEnd"/>
+        <w:t>az storage account create --resource-group $RESOURCE_GROUP_NAME--name $STORAGE_ACCOUNT_NAME--sku Standard_LRS --encryption-services blob</w:t>
+      </w:r>
+    </w:p>
+    <w:p>
+      <w:pPr>
+        <w:spacing w:after="0" w:line="240" w:lineRule="auto"/>
+        <w:rPr>
+          <w:rFonts w:ascii="Consolas" w:eastAsia="Times New Roman" w:hAnsi="Consolas" w:cs="Times New Roman"/>
+          <w:color w:val="545454"/>
+          <w:sz w:val="24"/>
+          <w:szCs w:val="24"/>
+        </w:rPr>
+      </w:pPr>
+      <w:r>
+        <w:rPr>
+          <w:rFonts w:ascii="Consolas" w:eastAsia="Times New Roman" w:hAnsi="Consolas" w:cs="Times New Roman"/>
+          <w:color w:val="545454"/>
+          <w:sz w:val="24"/>
+          <w:szCs w:val="24"/>
+        </w:rPr>
+        <w:t> </w:t>
+      </w:r>
+    </w:p>
+    <w:p>
+      <w:pPr>
+        <w:spacing w:after="0" w:line="240" w:lineRule="auto"/>
+        <w:rPr>
+          <w:rFonts w:ascii="Consolas" w:eastAsia="Times New Roman" w:hAnsi="Consolas" w:cs="Times New Roman"/>
+          <w:color w:val="545454"/>
+          <w:sz w:val="24"/>
+          <w:szCs w:val="24"/>
+        </w:rPr>
+      </w:pPr>
       <w:r>
         <w:rPr>
           <w:rFonts w:ascii="Courier New" w:eastAsia="Times New Roman" w:hAnsi="Courier New" w:cs="Courier New"/>
@@ -1124,9 +1050,19 @@
           <w:sz w:val="20"/>
           <w:szCs w:val="20"/>
         </w:rPr>
-        <w:t xml:space="preserve"> group create --name $RESOURCE_GROUP_NAME--location </w:t>
-      </w:r>
-      <w:proofErr w:type="spellStart"/>
+        <w:t># Get storage account key</w:t>
+      </w:r>
+    </w:p>
+    <w:p>
+      <w:pPr>
+        <w:spacing w:after="0" w:line="240" w:lineRule="auto"/>
+        <w:rPr>
+          <w:rFonts w:ascii="Consolas" w:eastAsia="Times New Roman" w:hAnsi="Consolas" w:cs="Times New Roman"/>
+          <w:color w:val="545454"/>
+          <w:sz w:val="24"/>
+          <w:szCs w:val="24"/>
+        </w:rPr>
+      </w:pPr>
       <w:r>
         <w:rPr>
           <w:rFonts w:ascii="Courier New" w:eastAsia="Times New Roman" w:hAnsi="Courier New" w:cs="Courier New"/>
@@ -1134,9 +1070,9 @@
           <w:sz w:val="20"/>
           <w:szCs w:val="20"/>
         </w:rPr>
-        <w:t>westeurope</w:t>
-      </w:r>
-      <w:proofErr w:type="spellEnd"/>
+        <w:lastRenderedPageBreak/>
+        <w:t>ACCOUNT_KEY=$(az storage account keys list --resource-group $RESOURCE_GROUP_NAME--account-name $STORAGE_ACCOUNT_NAME--query [0].value -o tsv)</w:t>
+      </w:r>
     </w:p>
     <w:p>
       <w:pPr>
@@ -1175,30 +1111,19 @@
           <w:sz w:val="20"/>
           <w:szCs w:val="20"/>
         </w:rPr>
-        <w:t># Create storage account</w:t>
+        <w:t># Create blob container</w:t>
       </w:r>
     </w:p>
     <w:p>
       <w:pPr>
         <w:spacing w:after="0" w:line="240" w:lineRule="auto"/>
         <w:rPr>
-          <w:rFonts w:ascii="Consolas" w:eastAsia="Times New Roman" w:hAnsi="Consolas" w:cs="Times New Roman"/>
-          <w:color w:val="545454"/>
-          <w:sz w:val="24"/>
-          <w:szCs w:val="24"/>
-        </w:rPr>
-      </w:pPr>
-      <w:proofErr w:type="spellStart"/>
-      <w:r>
-        <w:rPr>
           <w:rFonts w:ascii="Courier New" w:eastAsia="Times New Roman" w:hAnsi="Courier New" w:cs="Courier New"/>
           <w:color w:val="545454"/>
           <w:sz w:val="20"/>
           <w:szCs w:val="20"/>
         </w:rPr>
-        <w:t>az</w:t>
-      </w:r>
-      <w:proofErr w:type="spellEnd"/>
+      </w:pPr>
       <w:r>
         <w:rPr>
           <w:rFonts w:ascii="Courier New" w:eastAsia="Times New Roman" w:hAnsi="Courier New" w:cs="Courier New"/>
@@ -1206,259 +1131,7 @@
           <w:sz w:val="20"/>
           <w:szCs w:val="20"/>
         </w:rPr>
-        <w:t xml:space="preserve"> storage account </w:t>
-      </w:r>
-      <w:proofErr w:type="gramStart"/>
-      <w:r>
-        <w:rPr>
-          <w:rFonts w:ascii="Courier New" w:eastAsia="Times New Roman" w:hAnsi="Courier New" w:cs="Courier New"/>
-          <w:color w:val="545454"/>
-          <w:sz w:val="20"/>
-          <w:szCs w:val="20"/>
-        </w:rPr>
-        <w:t>create</w:t>
-      </w:r>
-      <w:proofErr w:type="gramEnd"/>
-      <w:r>
-        <w:rPr>
-          <w:rFonts w:ascii="Courier New" w:eastAsia="Times New Roman" w:hAnsi="Courier New" w:cs="Courier New"/>
-          <w:color w:val="545454"/>
-          <w:sz w:val="20"/>
-          <w:szCs w:val="20"/>
-        </w:rPr>
-        <w:t xml:space="preserve"> --resource-group $RESOURCE_GROUP_NAME--name $STORAGE_ACCOUNT_NAME--</w:t>
-      </w:r>
-      <w:proofErr w:type="spellStart"/>
-      <w:r>
-        <w:rPr>
-          <w:rFonts w:ascii="Courier New" w:eastAsia="Times New Roman" w:hAnsi="Courier New" w:cs="Courier New"/>
-          <w:color w:val="545454"/>
-          <w:sz w:val="20"/>
-          <w:szCs w:val="20"/>
-        </w:rPr>
-        <w:t>sku</w:t>
-      </w:r>
-      <w:proofErr w:type="spellEnd"/>
-      <w:r>
-        <w:rPr>
-          <w:rFonts w:ascii="Courier New" w:eastAsia="Times New Roman" w:hAnsi="Courier New" w:cs="Courier New"/>
-          <w:color w:val="545454"/>
-          <w:sz w:val="20"/>
-          <w:szCs w:val="20"/>
-        </w:rPr>
-        <w:t xml:space="preserve"> </w:t>
-      </w:r>
-      <w:proofErr w:type="spellStart"/>
-      <w:r>
-        <w:rPr>
-          <w:rFonts w:ascii="Courier New" w:eastAsia="Times New Roman" w:hAnsi="Courier New" w:cs="Courier New"/>
-          <w:color w:val="545454"/>
-          <w:sz w:val="20"/>
-          <w:szCs w:val="20"/>
-        </w:rPr>
-        <w:t>Standard_LRS</w:t>
-      </w:r>
-      <w:proofErr w:type="spellEnd"/>
-      <w:r>
-        <w:rPr>
-          <w:rFonts w:ascii="Courier New" w:eastAsia="Times New Roman" w:hAnsi="Courier New" w:cs="Courier New"/>
-          <w:color w:val="545454"/>
-          <w:sz w:val="20"/>
-          <w:szCs w:val="20"/>
-        </w:rPr>
-        <w:t xml:space="preserve"> --encryption-services blob</w:t>
-      </w:r>
-    </w:p>
-    <w:p>
-      <w:pPr>
-        <w:spacing w:after="0" w:line="240" w:lineRule="auto"/>
-        <w:rPr>
-          <w:rFonts w:ascii="Consolas" w:eastAsia="Times New Roman" w:hAnsi="Consolas" w:cs="Times New Roman"/>
-          <w:color w:val="545454"/>
-          <w:sz w:val="24"/>
-          <w:szCs w:val="24"/>
-        </w:rPr>
-      </w:pPr>
-      <w:r>
-        <w:rPr>
-          <w:rFonts w:ascii="Consolas" w:eastAsia="Times New Roman" w:hAnsi="Consolas" w:cs="Times New Roman"/>
-          <w:color w:val="545454"/>
-          <w:sz w:val="24"/>
-          <w:szCs w:val="24"/>
-        </w:rPr>
-        <w:t> </w:t>
-      </w:r>
-    </w:p>
-    <w:p>
-      <w:pPr>
-        <w:spacing w:after="0" w:line="240" w:lineRule="auto"/>
-        <w:rPr>
-          <w:rFonts w:ascii="Consolas" w:eastAsia="Times New Roman" w:hAnsi="Consolas" w:cs="Times New Roman"/>
-          <w:color w:val="545454"/>
-          <w:sz w:val="24"/>
-          <w:szCs w:val="24"/>
-        </w:rPr>
-      </w:pPr>
-      <w:r>
-        <w:rPr>
-          <w:rFonts w:ascii="Courier New" w:eastAsia="Times New Roman" w:hAnsi="Courier New" w:cs="Courier New"/>
-          <w:color w:val="545454"/>
-          <w:sz w:val="20"/>
-          <w:szCs w:val="20"/>
-        </w:rPr>
-        <w:t># Get storage account key</w:t>
-      </w:r>
-    </w:p>
-    <w:p>
-      <w:pPr>
-        <w:spacing w:after="0" w:line="240" w:lineRule="auto"/>
-        <w:rPr>
-          <w:rFonts w:ascii="Consolas" w:eastAsia="Times New Roman" w:hAnsi="Consolas" w:cs="Times New Roman"/>
-          <w:color w:val="545454"/>
-          <w:sz w:val="24"/>
-          <w:szCs w:val="24"/>
-        </w:rPr>
-      </w:pPr>
-      <w:r>
-        <w:rPr>
-          <w:rFonts w:ascii="Courier New" w:eastAsia="Times New Roman" w:hAnsi="Courier New" w:cs="Courier New"/>
-          <w:color w:val="545454"/>
-          <w:sz w:val="20"/>
-          <w:szCs w:val="20"/>
-        </w:rPr>
-        <w:lastRenderedPageBreak/>
-        <w:t>ACCOUNT_KEY=$(</w:t>
-      </w:r>
-      <w:proofErr w:type="spellStart"/>
-      <w:r>
-        <w:rPr>
-          <w:rFonts w:ascii="Courier New" w:eastAsia="Times New Roman" w:hAnsi="Courier New" w:cs="Courier New"/>
-          <w:color w:val="545454"/>
-          <w:sz w:val="20"/>
-          <w:szCs w:val="20"/>
-        </w:rPr>
-        <w:t>az</w:t>
-      </w:r>
-      <w:proofErr w:type="spellEnd"/>
-      <w:r>
-        <w:rPr>
-          <w:rFonts w:ascii="Courier New" w:eastAsia="Times New Roman" w:hAnsi="Courier New" w:cs="Courier New"/>
-          <w:color w:val="545454"/>
-          <w:sz w:val="20"/>
-          <w:szCs w:val="20"/>
-        </w:rPr>
-        <w:t xml:space="preserve"> storage account keys list --resource-group $RESOURCE_GROUP_NAME--account-name $STORAGE_ACCOUNT_NAME--query [0].value -o </w:t>
-      </w:r>
-      <w:proofErr w:type="spellStart"/>
-      <w:r>
-        <w:rPr>
-          <w:rFonts w:ascii="Courier New" w:eastAsia="Times New Roman" w:hAnsi="Courier New" w:cs="Courier New"/>
-          <w:color w:val="545454"/>
-          <w:sz w:val="20"/>
-          <w:szCs w:val="20"/>
-        </w:rPr>
-        <w:t>tsv</w:t>
-      </w:r>
-      <w:proofErr w:type="spellEnd"/>
-      <w:r>
-        <w:rPr>
-          <w:rFonts w:ascii="Courier New" w:eastAsia="Times New Roman" w:hAnsi="Courier New" w:cs="Courier New"/>
-          <w:color w:val="545454"/>
-          <w:sz w:val="20"/>
-          <w:szCs w:val="20"/>
-        </w:rPr>
-        <w:t>)</w:t>
-      </w:r>
-    </w:p>
-    <w:p>
-      <w:pPr>
-        <w:spacing w:after="0" w:line="240" w:lineRule="auto"/>
-        <w:rPr>
-          <w:rFonts w:ascii="Consolas" w:eastAsia="Times New Roman" w:hAnsi="Consolas" w:cs="Times New Roman"/>
-          <w:color w:val="545454"/>
-          <w:sz w:val="24"/>
-          <w:szCs w:val="24"/>
-        </w:rPr>
-      </w:pPr>
-      <w:r>
-        <w:rPr>
-          <w:rFonts w:ascii="Consolas" w:eastAsia="Times New Roman" w:hAnsi="Consolas" w:cs="Times New Roman"/>
-          <w:color w:val="545454"/>
-          <w:sz w:val="24"/>
-          <w:szCs w:val="24"/>
-        </w:rPr>
-        <w:t> </w:t>
-      </w:r>
-    </w:p>
-    <w:p>
-      <w:pPr>
-        <w:spacing w:after="0" w:line="240" w:lineRule="auto"/>
-        <w:rPr>
-          <w:rFonts w:ascii="Consolas" w:eastAsia="Times New Roman" w:hAnsi="Consolas" w:cs="Times New Roman"/>
-          <w:color w:val="545454"/>
-          <w:sz w:val="24"/>
-          <w:szCs w:val="24"/>
-        </w:rPr>
-      </w:pPr>
-      <w:r>
-        <w:rPr>
-          <w:rFonts w:ascii="Courier New" w:eastAsia="Times New Roman" w:hAnsi="Courier New" w:cs="Courier New"/>
-          <w:color w:val="545454"/>
-          <w:sz w:val="20"/>
-          <w:szCs w:val="20"/>
-        </w:rPr>
-        <w:t># Create blob container</w:t>
-      </w:r>
-    </w:p>
-    <w:p>
-      <w:pPr>
-        <w:spacing w:after="0" w:line="240" w:lineRule="auto"/>
-        <w:rPr>
-          <w:rFonts w:ascii="Courier New" w:eastAsia="Times New Roman" w:hAnsi="Courier New" w:cs="Courier New"/>
-          <w:color w:val="545454"/>
-          <w:sz w:val="20"/>
-          <w:szCs w:val="20"/>
-        </w:rPr>
-      </w:pPr>
-      <w:proofErr w:type="spellStart"/>
-      <w:r>
-        <w:rPr>
-          <w:rFonts w:ascii="Courier New" w:eastAsia="Times New Roman" w:hAnsi="Courier New" w:cs="Courier New"/>
-          <w:color w:val="545454"/>
-          <w:sz w:val="20"/>
-          <w:szCs w:val="20"/>
-        </w:rPr>
-        <w:t>az</w:t>
-      </w:r>
-      <w:proofErr w:type="spellEnd"/>
-      <w:r>
-        <w:rPr>
-          <w:rFonts w:ascii="Courier New" w:eastAsia="Times New Roman" w:hAnsi="Courier New" w:cs="Courier New"/>
-          <w:color w:val="545454"/>
-          <w:sz w:val="20"/>
-          <w:szCs w:val="20"/>
-        </w:rPr>
-        <w:t xml:space="preserve"> storage container </w:t>
-      </w:r>
-      <w:proofErr w:type="gramStart"/>
-      <w:r>
-        <w:rPr>
-          <w:rFonts w:ascii="Courier New" w:eastAsia="Times New Roman" w:hAnsi="Courier New" w:cs="Courier New"/>
-          <w:color w:val="545454"/>
-          <w:sz w:val="20"/>
-          <w:szCs w:val="20"/>
-        </w:rPr>
-        <w:t>create</w:t>
-      </w:r>
-      <w:proofErr w:type="gramEnd"/>
-      <w:r>
-        <w:rPr>
-          <w:rFonts w:ascii="Courier New" w:eastAsia="Times New Roman" w:hAnsi="Courier New" w:cs="Courier New"/>
-          <w:color w:val="545454"/>
-          <w:sz w:val="20"/>
-          <w:szCs w:val="20"/>
-        </w:rPr>
-        <w:t xml:space="preserve"> --name $CONTAINER_NAME--account-name $STORAGE_ACCOUNT_NAME--account-key $ACCOUNT_KEY</w:t>
+        <w:t>az storage container create --name $CONTAINER_NAME--account-name $STORAGE_ACCOUNT_NAME--account-key $ACCOUNT_KEY</w:t>
       </w:r>
     </w:p>
     <w:p>
@@ -1489,30 +1162,7 @@
           <w:sz w:val="22"/>
           <w:szCs w:val="22"/>
         </w:rPr>
-        <w:t xml:space="preserve">Create </w:t>
-      </w:r>
-      <w:proofErr w:type="gramStart"/>
-      <w:r>
-        <w:rPr>
-          <w:sz w:val="22"/>
-          <w:szCs w:val="22"/>
-        </w:rPr>
-        <w:t>a</w:t>
-      </w:r>
-      <w:proofErr w:type="gramEnd"/>
-      <w:r>
-        <w:rPr>
-          <w:sz w:val="22"/>
-          <w:szCs w:val="22"/>
-        </w:rPr>
-        <w:t xml:space="preserve"> Azure </w:t>
-      </w:r>
-      <w:r>
-        <w:rPr>
-          <w:sz w:val="22"/>
-          <w:szCs w:val="22"/>
-        </w:rPr>
-        <w:t xml:space="preserve">key vault to store VM admin password and provide necessary access permissions to the service principal </w:t>
+        <w:t xml:space="preserve">Create a Azure key vault to store VM admin password and provide necessary access permissions to the service principal </w:t>
       </w:r>
       <w:r>
         <w:rPr>
@@ -1520,6 +1170,66 @@
           <w:szCs w:val="22"/>
         </w:rPr>
         <w:t>so that it can retrieve the password from key vault.</w:t>
+      </w:r>
+    </w:p>
+    <w:p>
+      <w:pPr>
+        <w:pStyle w:val="Default"/>
+        <w:ind w:left="720"/>
+        <w:rPr>
+          <w:sz w:val="22"/>
+          <w:szCs w:val="22"/>
+        </w:rPr>
+      </w:pPr>
+    </w:p>
+    <w:p>
+      <w:pPr>
+        <w:pStyle w:val="Default"/>
+        <w:ind w:left="720"/>
+        <w:rPr>
+          <w:sz w:val="22"/>
+          <w:szCs w:val="22"/>
+        </w:rPr>
+      </w:pPr>
+      <w:r>
+        <w:rPr>
+          <w:noProof/>
+        </w:rPr>
+        <w:drawing>
+          <wp:inline distT="0" distB="0" distL="0" distR="0" wp14:anchorId="62EA85CE" wp14:editId="0EF08240">
+            <wp:extent cx="5943600" cy="2943225"/>
+            <wp:effectExtent l="0" t="0" r="0" b="9525"/>
+            <wp:docPr id="2" name="Picture 2"/>
+            <wp:cNvGraphicFramePr>
+              <a:graphicFrameLocks xmlns:a="http://schemas.openxmlformats.org/drawingml/2006/main" noChangeAspect="1"/>
+            </wp:cNvGraphicFramePr>
+            <a:graphic xmlns:a="http://schemas.openxmlformats.org/drawingml/2006/main">
+              <a:graphicData uri="http://schemas.openxmlformats.org/drawingml/2006/picture">
+                <pic:pic xmlns:pic="http://schemas.openxmlformats.org/drawingml/2006/picture">
+                  <pic:nvPicPr>
+                    <pic:cNvPr id="1" name=""/>
+                    <pic:cNvPicPr/>
+                  </pic:nvPicPr>
+                  <pic:blipFill>
+                    <a:blip r:embed="rId7"/>
+                    <a:stretch>
+                      <a:fillRect/>
+                    </a:stretch>
+                  </pic:blipFill>
+                  <pic:spPr>
+                    <a:xfrm>
+                      <a:off x="0" y="0"/>
+                      <a:ext cx="5943600" cy="2943225"/>
+                    </a:xfrm>
+                    <a:prstGeom prst="rect">
+                      <a:avLst/>
+                    </a:prstGeom>
+                  </pic:spPr>
+                </pic:pic>
+              </a:graphicData>
+            </a:graphic>
+          </wp:inline>
+        </w:drawing>
       </w:r>
     </w:p>
     <w:p>
@@ -1539,39 +1249,7 @@
           <w:sz w:val="22"/>
           <w:szCs w:val="22"/>
         </w:rPr>
-        <w:t xml:space="preserve">Create the azure pipeline to run the terraform </w:t>
-      </w:r>
-      <w:proofErr w:type="spellStart"/>
-      <w:r>
-        <w:rPr>
-          <w:sz w:val="22"/>
-          <w:szCs w:val="22"/>
-        </w:rPr>
-        <w:t>init</w:t>
-      </w:r>
-      <w:proofErr w:type="spellEnd"/>
-      <w:r>
-        <w:rPr>
-          <w:sz w:val="22"/>
-          <w:szCs w:val="22"/>
-        </w:rPr>
-        <w:t xml:space="preserve">/validate/apply destroy commands. The Azure pipeline is part of the </w:t>
-      </w:r>
-      <w:proofErr w:type="spellStart"/>
-      <w:r>
-        <w:rPr>
-          <w:sz w:val="22"/>
-          <w:szCs w:val="22"/>
-        </w:rPr>
-        <w:t>github</w:t>
-      </w:r>
-      <w:proofErr w:type="spellEnd"/>
-      <w:r>
-        <w:rPr>
-          <w:sz w:val="22"/>
-          <w:szCs w:val="22"/>
-        </w:rPr>
-        <w:t xml:space="preserve"> repo.</w:t>
+        <w:t>Create the azure pipeline to run the terraform init/validate/apply destroy commands. The Azure pipeline is part of the github repo.</w:t>
       </w:r>
     </w:p>
     <w:p>
@@ -1626,25 +1304,14 @@
           <w:szCs w:val="22"/>
         </w:rPr>
       </w:pPr>
-      <w:proofErr w:type="spellStart"/>
-      <w:r>
-        <w:rPr>
-          <w:b/>
-          <w:bCs/>
-          <w:sz w:val="22"/>
-          <w:szCs w:val="22"/>
-        </w:rPr>
-        <w:t>Vnet</w:t>
-      </w:r>
-      <w:proofErr w:type="spellEnd"/>
-      <w:r>
-        <w:rPr>
-          <w:b/>
-          <w:bCs/>
-          <w:sz w:val="22"/>
-          <w:szCs w:val="22"/>
-        </w:rPr>
-        <w:t xml:space="preserve"> </w:t>
+      <w:r>
+        <w:rPr>
+          <w:b/>
+          <w:bCs/>
+          <w:sz w:val="22"/>
+          <w:szCs w:val="22"/>
+        </w:rPr>
+        <w:t xml:space="preserve">Vnet </w:t>
       </w:r>
     </w:p>
     <w:p>
@@ -1751,87 +1418,50 @@
           <w:sz w:val="22"/>
           <w:szCs w:val="22"/>
         </w:rPr>
-        <w:t xml:space="preserve">All the terraform resources and templates are part of the </w:t>
-      </w:r>
-      <w:proofErr w:type="spellStart"/>
-      <w:r>
-        <w:rPr>
-          <w:sz w:val="22"/>
-          <w:szCs w:val="22"/>
-        </w:rPr>
-        <w:t>github</w:t>
-      </w:r>
-      <w:proofErr w:type="spellEnd"/>
-      <w:r>
-        <w:rPr>
-          <w:sz w:val="22"/>
-          <w:szCs w:val="22"/>
-        </w:rPr>
-        <w:t xml:space="preserve"> repo</w:t>
-      </w:r>
-    </w:p>
-    <w:p>
-      <w:pPr>
-        <w:pStyle w:val="Default"/>
-        <w:rPr>
-          <w:b/>
-          <w:bCs/>
-          <w:sz w:val="20"/>
-          <w:szCs w:val="20"/>
-        </w:rPr>
-      </w:pPr>
-    </w:p>
-    <w:p>
-      <w:pPr>
-        <w:pStyle w:val="Default"/>
-        <w:rPr>
-          <w:b/>
-          <w:bCs/>
-          <w:sz w:val="22"/>
-          <w:szCs w:val="22"/>
-        </w:rPr>
-      </w:pPr>
-    </w:p>
-    <w:p>
-      <w:pPr>
-        <w:rPr>
-          <w:b/>
-          <w:bCs/>
-        </w:rPr>
-      </w:pPr>
-      <w:r>
-        <w:rPr>
-          <w:b/>
-          <w:bCs/>
-        </w:rPr>
-        <w:t xml:space="preserve">5) Explain how </w:t>
-      </w:r>
-      <w:proofErr w:type="gramStart"/>
-      <w:r>
-        <w:rPr>
-          <w:b/>
-          <w:bCs/>
-        </w:rPr>
-        <w:t>will you</w:t>
-      </w:r>
-      <w:proofErr w:type="gramEnd"/>
-      <w:r>
-        <w:rPr>
-          <w:b/>
-          <w:bCs/>
-        </w:rPr>
-        <w:t xml:space="preserve"> access the password stored in Key Vault and use it as Admin Password in the VM Terraform template.</w:t>
-      </w:r>
-    </w:p>
-    <w:p>
-      <w:r>
-        <w:t xml:space="preserve">Password can be accessed through terraform </w:t>
-      </w:r>
-      <w:proofErr w:type="spellStart"/>
-      <w:r>
-        <w:t>datasources</w:t>
-      </w:r>
-      <w:proofErr w:type="spellEnd"/>
+        <w:t>All the terraform resources and templates are part of the github repo</w:t>
+      </w:r>
+    </w:p>
+    <w:p>
+      <w:pPr>
+        <w:pStyle w:val="Default"/>
+        <w:rPr>
+          <w:b/>
+          <w:bCs/>
+          <w:sz w:val="20"/>
+          <w:szCs w:val="20"/>
+        </w:rPr>
+      </w:pPr>
+    </w:p>
+    <w:p>
+      <w:pPr>
+        <w:pStyle w:val="Default"/>
+        <w:rPr>
+          <w:b/>
+          <w:bCs/>
+          <w:sz w:val="22"/>
+          <w:szCs w:val="22"/>
+        </w:rPr>
+      </w:pPr>
+    </w:p>
+    <w:p>
+      <w:pPr>
+        <w:rPr>
+          <w:b/>
+          <w:bCs/>
+        </w:rPr>
+      </w:pPr>
+      <w:r>
+        <w:rPr>
+          <w:b/>
+          <w:bCs/>
+        </w:rPr>
+        <w:t>5) Explain how will you access the password stored in Key Vault and use it as Admin Password in the VM Terraform template.</w:t>
+      </w:r>
+    </w:p>
+    <w:p>
+      <w:r>
+        <w:t>Password can be accessed through terraform datasources</w:t>
+      </w:r>
       <w:r>
         <w:t xml:space="preserve"> mentioned in the data.tf file</w:t>
       </w:r>
@@ -1858,275 +1488,144 @@
           <w:szCs w:val="24"/>
           <w:highlight w:val="lightGray"/>
         </w:rPr>
-        <w:t>data "</w:t>
-      </w:r>
-      <w:proofErr w:type="spellStart"/>
-      <w:r>
+        <w:lastRenderedPageBreak/>
+        <w:t>data "azurerm_key_vault_secret" "adminpassword" {</w:t>
+      </w:r>
+    </w:p>
+    <w:p>
+      <w:pPr>
         <w:rPr>
           <w:sz w:val="24"/>
           <w:szCs w:val="24"/>
           <w:highlight w:val="lightGray"/>
         </w:rPr>
-        <w:t>azurerm_key_vault_secret</w:t>
-      </w:r>
-      <w:proofErr w:type="spellEnd"/>
+      </w:pPr>
       <w:r>
         <w:rPr>
           <w:sz w:val="24"/>
           <w:szCs w:val="24"/>
           <w:highlight w:val="lightGray"/>
         </w:rPr>
-        <w:t>" "</w:t>
-      </w:r>
-      <w:proofErr w:type="spellStart"/>
-      <w:r>
+        <w:t>name = "adminpwd"</w:t>
+      </w:r>
+    </w:p>
+    <w:p>
+      <w:pPr>
         <w:rPr>
           <w:sz w:val="24"/>
           <w:szCs w:val="24"/>
           <w:highlight w:val="lightGray"/>
         </w:rPr>
-        <w:t>adminpassword</w:t>
-      </w:r>
-      <w:proofErr w:type="spellEnd"/>
+      </w:pPr>
       <w:r>
         <w:rPr>
           <w:sz w:val="24"/>
           <w:szCs w:val="24"/>
           <w:highlight w:val="lightGray"/>
         </w:rPr>
-        <w:t>" {</w:t>
-      </w:r>
-    </w:p>
-    <w:p>
-      <w:pPr>
+        <w:t>vault_uri = "https://macrolife.vault.azure.net/"</w:t>
+      </w:r>
+    </w:p>
+    <w:p>
+      <w:pPr>
+        <w:rPr>
+          <w:sz w:val="24"/>
+          <w:szCs w:val="24"/>
+        </w:rPr>
+      </w:pPr>
+      <w:r>
         <w:rPr>
           <w:sz w:val="24"/>
           <w:szCs w:val="24"/>
           <w:highlight w:val="lightGray"/>
         </w:rPr>
-      </w:pPr>
-      <w:r>
+        <w:t>}</w:t>
+      </w:r>
+    </w:p>
+    <w:p>
+      <w:pPr>
+        <w:rPr>
+          <w:sz w:val="24"/>
+          <w:szCs w:val="24"/>
+        </w:rPr>
+      </w:pPr>
+    </w:p>
+    <w:p>
+      <w:pPr>
+        <w:rPr>
+          <w:sz w:val="24"/>
+          <w:szCs w:val="24"/>
+        </w:rPr>
+      </w:pPr>
+      <w:r>
+        <w:rPr>
+          <w:sz w:val="24"/>
+          <w:szCs w:val="24"/>
+        </w:rPr>
+        <w:t xml:space="preserve">It can be used in </w:t>
+      </w:r>
+      <w:r>
+        <w:rPr>
+          <w:sz w:val="24"/>
+          <w:szCs w:val="24"/>
+        </w:rPr>
+        <w:t>azurerm_windows_virtual_machine</w:t>
+      </w:r>
+      <w:r>
+        <w:rPr>
+          <w:sz w:val="24"/>
+          <w:szCs w:val="24"/>
+        </w:rPr>
+        <w:t xml:space="preserve"> resource by referencing the data.</w:t>
+      </w:r>
+    </w:p>
+    <w:p>
+      <w:pPr>
+        <w:rPr>
+          <w:sz w:val="24"/>
+          <w:szCs w:val="24"/>
+        </w:rPr>
+      </w:pPr>
+    </w:p>
+    <w:p>
+      <w:pPr>
         <w:rPr>
           <w:sz w:val="24"/>
           <w:szCs w:val="24"/>
           <w:highlight w:val="lightGray"/>
         </w:rPr>
-        <w:t>name = "</w:t>
-      </w:r>
-      <w:proofErr w:type="spellStart"/>
+      </w:pPr>
+      <w:r>
+        <w:rPr>
+          <w:sz w:val="24"/>
+          <w:szCs w:val="24"/>
+        </w:rPr>
+        <w:t xml:space="preserve">  </w:t>
+      </w:r>
       <w:r>
         <w:rPr>
           <w:sz w:val="24"/>
           <w:szCs w:val="24"/>
           <w:highlight w:val="lightGray"/>
         </w:rPr>
-        <w:t>adminpwd</w:t>
-      </w:r>
-      <w:proofErr w:type="spellEnd"/>
+        <w:t>admin_username      = "adminuser"</w:t>
+      </w:r>
+    </w:p>
+    <w:p>
+      <w:pPr>
+        <w:rPr>
+          <w:sz w:val="24"/>
+          <w:szCs w:val="24"/>
+        </w:rPr>
+      </w:pPr>
       <w:r>
         <w:rPr>
           <w:sz w:val="24"/>
           <w:szCs w:val="24"/>
           <w:highlight w:val="lightGray"/>
         </w:rPr>
-        <w:t>"</w:t>
-      </w:r>
-    </w:p>
-    <w:p>
-      <w:pPr>
-        <w:rPr>
-          <w:sz w:val="24"/>
-          <w:szCs w:val="24"/>
-          <w:highlight w:val="lightGray"/>
-        </w:rPr>
-      </w:pPr>
-      <w:proofErr w:type="spellStart"/>
-      <w:r>
-        <w:rPr>
-          <w:sz w:val="24"/>
-          <w:szCs w:val="24"/>
-          <w:highlight w:val="lightGray"/>
-        </w:rPr>
-        <w:t>vault_uri</w:t>
-      </w:r>
-      <w:proofErr w:type="spellEnd"/>
-      <w:r>
-        <w:rPr>
-          <w:sz w:val="24"/>
-          <w:szCs w:val="24"/>
-          <w:highlight w:val="lightGray"/>
-        </w:rPr>
-        <w:t xml:space="preserve"> = "https://macrolife.vault.azure.net/"</w:t>
-      </w:r>
-    </w:p>
-    <w:p>
-      <w:pPr>
-        <w:rPr>
-          <w:sz w:val="24"/>
-          <w:szCs w:val="24"/>
-        </w:rPr>
-      </w:pPr>
-      <w:r>
-        <w:rPr>
-          <w:sz w:val="24"/>
-          <w:szCs w:val="24"/>
-          <w:highlight w:val="lightGray"/>
-        </w:rPr>
-        <w:t>}</w:t>
-      </w:r>
-    </w:p>
-    <w:p>
-      <w:pPr>
-        <w:rPr>
-          <w:sz w:val="24"/>
-          <w:szCs w:val="24"/>
-        </w:rPr>
-      </w:pPr>
-    </w:p>
-    <w:p>
-      <w:pPr>
-        <w:rPr>
-          <w:sz w:val="24"/>
-          <w:szCs w:val="24"/>
-        </w:rPr>
-      </w:pPr>
-      <w:r>
-        <w:rPr>
-          <w:sz w:val="24"/>
-          <w:szCs w:val="24"/>
-        </w:rPr>
-        <w:t xml:space="preserve">It can be used in </w:t>
-      </w:r>
-      <w:proofErr w:type="spellStart"/>
-      <w:r>
-        <w:rPr>
-          <w:sz w:val="24"/>
-          <w:szCs w:val="24"/>
-        </w:rPr>
-        <w:t>azurerm_windows_virtual_machine</w:t>
-      </w:r>
-      <w:proofErr w:type="spellEnd"/>
-      <w:r>
-        <w:rPr>
-          <w:sz w:val="24"/>
-          <w:szCs w:val="24"/>
-        </w:rPr>
-        <w:t xml:space="preserve"> resource by referencing the data.</w:t>
-      </w:r>
-    </w:p>
-    <w:p>
-      <w:pPr>
-        <w:rPr>
-          <w:sz w:val="24"/>
-          <w:szCs w:val="24"/>
-        </w:rPr>
-      </w:pPr>
-    </w:p>
-    <w:p>
-      <w:pPr>
-        <w:rPr>
-          <w:sz w:val="24"/>
-          <w:szCs w:val="24"/>
-          <w:highlight w:val="lightGray"/>
-        </w:rPr>
-      </w:pPr>
-      <w:r>
-        <w:rPr>
-          <w:sz w:val="24"/>
-          <w:szCs w:val="24"/>
-        </w:rPr>
-        <w:t xml:space="preserve">  </w:t>
-      </w:r>
-      <w:proofErr w:type="spellStart"/>
-      <w:r>
-        <w:rPr>
-          <w:sz w:val="24"/>
-          <w:szCs w:val="24"/>
-          <w:highlight w:val="lightGray"/>
-        </w:rPr>
-        <w:t>admin_username</w:t>
-      </w:r>
-      <w:proofErr w:type="spellEnd"/>
-      <w:r>
-        <w:rPr>
-          <w:sz w:val="24"/>
-          <w:szCs w:val="24"/>
-          <w:highlight w:val="lightGray"/>
-        </w:rPr>
-        <w:t xml:space="preserve">      = "</w:t>
-      </w:r>
-      <w:proofErr w:type="spellStart"/>
-      <w:r>
-        <w:rPr>
-          <w:sz w:val="24"/>
-          <w:szCs w:val="24"/>
-          <w:highlight w:val="lightGray"/>
-        </w:rPr>
-        <w:t>adminuser</w:t>
-      </w:r>
-      <w:proofErr w:type="spellEnd"/>
-      <w:r>
-        <w:rPr>
-          <w:sz w:val="24"/>
-          <w:szCs w:val="24"/>
-          <w:highlight w:val="lightGray"/>
-        </w:rPr>
-        <w:t>"</w:t>
-      </w:r>
-    </w:p>
-    <w:p>
-      <w:pPr>
-        <w:rPr>
-          <w:sz w:val="24"/>
-          <w:szCs w:val="24"/>
-        </w:rPr>
-      </w:pPr>
-      <w:r>
-        <w:rPr>
-          <w:sz w:val="24"/>
-          <w:szCs w:val="24"/>
-          <w:highlight w:val="lightGray"/>
-        </w:rPr>
-        <w:t xml:space="preserve">  </w:t>
-      </w:r>
-      <w:proofErr w:type="spellStart"/>
-      <w:r>
-        <w:rPr>
-          <w:sz w:val="24"/>
-          <w:szCs w:val="24"/>
-          <w:highlight w:val="lightGray"/>
-        </w:rPr>
-        <w:t>admin_password</w:t>
-      </w:r>
-      <w:proofErr w:type="spellEnd"/>
-      <w:r>
-        <w:rPr>
-          <w:sz w:val="24"/>
-          <w:szCs w:val="24"/>
-          <w:highlight w:val="lightGray"/>
-        </w:rPr>
-        <w:t xml:space="preserve">      = </w:t>
-      </w:r>
-      <w:proofErr w:type="spellStart"/>
-      <w:proofErr w:type="gramStart"/>
-      <w:r>
-        <w:rPr>
-          <w:sz w:val="24"/>
-          <w:szCs w:val="24"/>
-          <w:highlight w:val="lightGray"/>
-        </w:rPr>
-        <w:t>data.azurerm</w:t>
-      </w:r>
-      <w:proofErr w:type="gramEnd"/>
-      <w:r>
-        <w:rPr>
-          <w:sz w:val="24"/>
-          <w:szCs w:val="24"/>
-          <w:highlight w:val="lightGray"/>
-        </w:rPr>
-        <w:t>_key_vault_secret.adminpassword</w:t>
-      </w:r>
-      <w:proofErr w:type="spellEnd"/>
+        <w:t xml:space="preserve">  admin_password      = data.azurerm_key_vault_secret.adminpassword</w:t>
+      </w:r>
     </w:p>
     <w:sectPr>
       <w:pgSz w:w="12240" w:h="15840"/>
@@ -2542,6 +2041,7 @@
     <w:lsdException w:name="HTML Sample" w:semiHidden="1" w:unhideWhenUsed="1"/>
     <w:lsdException w:name="HTML Typewriter" w:semiHidden="1" w:unhideWhenUsed="1"/>
     <w:lsdException w:name="HTML Variable" w:semiHidden="1" w:unhideWhenUsed="1"/>
+    <w:lsdException w:name="Normal Table" w:semiHidden="1" w:unhideWhenUsed="1"/>
     <w:lsdException w:name="annotation subject" w:semiHidden="1" w:unhideWhenUsed="1"/>
     <w:lsdException w:name="No List" w:semiHidden="1" w:unhideWhenUsed="1"/>
     <w:lsdException w:name="Outline List 1" w:semiHidden="1" w:unhideWhenUsed="1"/>
@@ -2588,8 +2088,10 @@
     <w:lsdException w:name="Table Subtle 2" w:semiHidden="1" w:unhideWhenUsed="1"/>
     <w:lsdException w:name="Table Web 1" w:semiHidden="1" w:unhideWhenUsed="1"/>
     <w:lsdException w:name="Table Web 2" w:semiHidden="1" w:unhideWhenUsed="1"/>
+    <w:lsdException w:name="Table Web 3" w:semiHidden="1" w:unhideWhenUsed="1"/>
     <w:lsdException w:name="Balloon Text" w:semiHidden="1" w:unhideWhenUsed="1"/>
     <w:lsdException w:name="Table Grid" w:uiPriority="39"/>
+    <w:lsdException w:name="Table Theme" w:semiHidden="1" w:unhideWhenUsed="1"/>
     <w:lsdException w:name="Placeholder Text" w:semiHidden="1"/>
     <w:lsdException w:name="No Spacing" w:uiPriority="1" w:qFormat="1"/>
     <w:lsdException w:name="Light Shading" w:uiPriority="60"/>

</xml_diff>